<commit_message>
Update on scrolling dimension
</commit_message>
<xml_diff>
--- a/relatório_projeto_auto_dashboard.docx
+++ b/relatório_projeto_auto_dashboard.docx
@@ -362,11 +362,16 @@
         <w:t xml:space="preserve">. </w:t>
       </w:r>
       <w:r>
-        <w:t>Também foi utilizado VBA</w:t>
+        <w:t xml:space="preserve">Também foi utilizado </w:t>
+      </w:r>
+      <w:proofErr w:type="gramStart"/>
+      <w:r>
+        <w:t>VBA</w:t>
       </w:r>
       <w:r>
         <w:t>(</w:t>
       </w:r>
+      <w:proofErr w:type="gramEnd"/>
       <w:r>
         <w:t xml:space="preserve">Visual Basic for </w:t>
       </w:r>
@@ -867,6 +872,7 @@
         <w:t xml:space="preserve">A biblioteca </w:t>
       </w:r>
       <w:proofErr w:type="spellStart"/>
+      <w:proofErr w:type="gramStart"/>
       <w:r>
         <w:rPr>
           <w:i/>
@@ -890,7 +896,11 @@
         <w:t xml:space="preserve"> </w:t>
       </w:r>
       <w:r>
-        <w:t xml:space="preserve"> foi a responsável por adicionar os itens coletados pelo </w:t>
+        <w:t xml:space="preserve"> foi</w:t>
+      </w:r>
+      <w:proofErr w:type="gramEnd"/>
+      <w:r>
+        <w:t xml:space="preserve"> a responsável por adicionar os itens coletados pelo </w:t>
       </w:r>
       <w:proofErr w:type="spellStart"/>
       <w:r>
@@ -2027,6 +2037,7 @@
   <w:style w:type="character" w:default="1" w:styleId="Fontepargpadro">
     <w:name w:val="Default Paragraph Font"/>
     <w:uiPriority w:val="1"/>
+    <w:semiHidden/>
     <w:unhideWhenUsed/>
   </w:style>
   <w:style w:type="table" w:default="1" w:styleId="Tabelanormal">

</xml_diff>